<commit_message>
Github classroom link updated
</commit_message>
<xml_diff>
--- a/Lab2.1_Arrays.docx
+++ b/Lab2.1_Arrays.docx
@@ -85,7 +85,7 @@
           <w:rPr>
             <w:rStyle w:val="Hyperlink"/>
           </w:rPr>
-          <w:t>https://classroom.github.com/a/XGW7mwbD</w:t>
+          <w:t>https://classroom.github.com/a/B2YbsBAI</w:t>
         </w:r>
       </w:hyperlink>
       <w:r>
@@ -241,10 +241,7 @@
         <w:t xml:space="preserve"> functions</w:t>
       </w:r>
       <w:r>
-        <w:t xml:space="preserve"> </w:t>
-      </w:r>
-      <w:r>
-        <w:t>work</w:t>
+        <w:t xml:space="preserve"> work</w:t>
       </w:r>
       <w:r>
         <w:t xml:space="preserve"> (assumptions, input/output examples)</w:t>
@@ -298,10 +295,7 @@
         </w:numPr>
       </w:pPr>
       <w:r>
-        <w:t>Function declaration:</w:t>
-      </w:r>
-      <w:r>
-        <w:t xml:space="preserve"> </w:t>
+        <w:t xml:space="preserve">Function declaration: </w:t>
       </w:r>
       <w:r>
         <w:t>size_t str_len(const char *s)</w:t>
@@ -343,10 +337,7 @@
         </w:numPr>
       </w:pPr>
       <w:r>
-        <w:t>Function declaration:</w:t>
-      </w:r>
-      <w:r>
-        <w:t xml:space="preserve"> </w:t>
+        <w:t xml:space="preserve">Function declaration: </w:t>
       </w:r>
       <w:r>
         <w:t>int str_cmp(const char *s1, const char *s2)</w:t>
@@ -364,10 +355,7 @@
         </w:numPr>
       </w:pPr>
       <w:r>
-        <w:t>Function declaration:</w:t>
-      </w:r>
-      <w:r>
-        <w:t xml:space="preserve"> </w:t>
+        <w:t xml:space="preserve">Function declaration: </w:t>
       </w:r>
       <w:r>
         <w:t>int str_n_cmp(const char *s1, const char *s2, size_t n)</w:t>
@@ -403,10 +391,7 @@
         </w:numPr>
       </w:pPr>
       <w:r>
-        <w:t>Function declaration:</w:t>
-      </w:r>
-      <w:r>
-        <w:t xml:space="preserve"> </w:t>
+        <w:t xml:space="preserve">Function declaration: </w:t>
       </w:r>
       <w:r>
         <w:t>void *mem_cpy(void *restrict dst, const void *restrict src, size_t n)</w:t>
@@ -439,10 +424,7 @@
         </w:numPr>
       </w:pPr>
       <w:r>
-        <w:t>Function declaration:</w:t>
-      </w:r>
-      <w:r>
-        <w:t xml:space="preserve"> </w:t>
+        <w:t xml:space="preserve">Function declaration: </w:t>
       </w:r>
       <w:r>
         <w:t>char *str_chr(const char *s, int c)</w:t>
@@ -475,10 +457,7 @@
         </w:numPr>
       </w:pPr>
       <w:r>
-        <w:t>Function declaration:</w:t>
-      </w:r>
-      <w:r>
-        <w:t xml:space="preserve"> </w:t>
+        <w:t xml:space="preserve">Function declaration: </w:t>
       </w:r>
       <w:r>
         <w:t>char *str_p_brk(const char *s, const char *charset)</w:t>
@@ -511,10 +490,7 @@
         </w:numPr>
       </w:pPr>
       <w:r>
-        <w:t>Function declaration:</w:t>
-      </w:r>
-      <w:r>
-        <w:t xml:space="preserve"> </w:t>
+        <w:t xml:space="preserve">Function declaration: </w:t>
       </w:r>
       <w:r>
         <w:t>char *str_sep(char **stringp, const char *delim)</w:t>
@@ -553,10 +529,7 @@
         </w:numPr>
       </w:pPr>
       <w:r>
-        <w:t>Function declaration:</w:t>
-      </w:r>
-      <w:r>
-        <w:t xml:space="preserve"> </w:t>
+        <w:t xml:space="preserve">Function declaration: </w:t>
       </w:r>
       <w:r>
         <w:t>char *str_cat(char *s1, const char *s2)</w:t>
@@ -620,7 +593,413 @@
           <w:bCs/>
           <w:u w:val="single"/>
         </w:rPr>
-        <w:t>2</w:t>
+        <w:t xml:space="preserve">2 – Familiarization with </w:t>
+      </w:r>
+      <w:r>
+        <w:rPr>
+          <w:b/>
+          <w:bCs/>
+          <w:u w:val="single"/>
+        </w:rPr>
+        <w:t>an array of point</w:t>
+      </w:r>
+      <w:r>
+        <w:rPr>
+          <w:b/>
+          <w:bCs/>
+          <w:u w:val="single"/>
+        </w:rPr>
+        <w:t>ers.</w:t>
+      </w:r>
+    </w:p>
+    <w:p>
+      <w:r>
+        <w:t xml:space="preserve">[10 points] </w:t>
+      </w:r>
+      <w:r>
+        <w:t>Tokenizer</w:t>
+      </w:r>
+      <w:r>
+        <w:t>:</w:t>
+      </w:r>
+    </w:p>
+    <w:p>
+      <w:pPr>
+        <w:pStyle w:val="ListParagraph"/>
+        <w:numPr>
+          <w:ilvl w:val="0"/>
+          <w:numId w:val="4"/>
+        </w:numPr>
+      </w:pPr>
+      <w:r>
+        <w:t xml:space="preserve">Make a function defined as </w:t>
+      </w:r>
+      <w:r>
+        <w:t>“</w:t>
+      </w:r>
+      <w:r>
+        <w:t>char **tokenize(char *str, const char *delims)</w:t>
+      </w:r>
+      <w:r>
+        <w:t>”</w:t>
+      </w:r>
+      <w:r>
+        <w:t>.</w:t>
+      </w:r>
+    </w:p>
+    <w:p>
+      <w:pPr>
+        <w:pStyle w:val="ListParagraph"/>
+        <w:numPr>
+          <w:ilvl w:val="1"/>
+          <w:numId w:val="4"/>
+        </w:numPr>
+      </w:pPr>
+      <w:r>
+        <w:t xml:space="preserve">This function </w:t>
+      </w:r>
+      <w:r>
+        <w:t>takes</w:t>
+      </w:r>
+      <w:r>
+        <w:t xml:space="preserve"> </w:t>
+      </w:r>
+      <w:r>
+        <w:t xml:space="preserve">two </w:t>
+      </w:r>
+      <w:r>
+        <w:t>pointer</w:t>
+      </w:r>
+      <w:r>
+        <w:t>s</w:t>
+      </w:r>
+      <w:r>
+        <w:t xml:space="preserve"> </w:t>
+      </w:r>
+      <w:r>
+        <w:t xml:space="preserve">where each </w:t>
+      </w:r>
+      <w:r>
+        <w:t>array</w:t>
+      </w:r>
+      <w:r>
+        <w:t xml:space="preserve"> of characters is</w:t>
+      </w:r>
+      <w:r>
+        <w:t xml:space="preserve"> </w:t>
+      </w:r>
+      <w:r>
+        <w:t>null terminated</w:t>
+      </w:r>
+      <w:r>
+        <w:t>.</w:t>
+      </w:r>
+    </w:p>
+    <w:p>
+      <w:pPr>
+        <w:pStyle w:val="ListParagraph"/>
+        <w:numPr>
+          <w:ilvl w:val="2"/>
+          <w:numId w:val="4"/>
+        </w:numPr>
+      </w:pPr>
+      <w:r>
+        <w:t>str:</w:t>
+      </w:r>
+      <w:r>
+        <w:t xml:space="preserve"> Array of characters</w:t>
+      </w:r>
+      <w:r>
+        <w:t xml:space="preserve"> to be</w:t>
+      </w:r>
+      <w:r>
+        <w:t xml:space="preserve"> </w:t>
+      </w:r>
+      <w:r>
+        <w:t xml:space="preserve">split into tokens </w:t>
+      </w:r>
+      <w:r>
+        <w:t>based</w:t>
+      </w:r>
+      <w:r>
+        <w:t xml:space="preserve"> on delims </w:t>
+      </w:r>
+      <w:r>
+        <w:t>characters</w:t>
+      </w:r>
+      <w:r>
+        <w:t>.</w:t>
+      </w:r>
+    </w:p>
+    <w:p>
+      <w:pPr>
+        <w:pStyle w:val="ListParagraph"/>
+        <w:numPr>
+          <w:ilvl w:val="2"/>
+          <w:numId w:val="4"/>
+        </w:numPr>
+      </w:pPr>
+      <w:r>
+        <w:t>delims: Array of characters used to split “str.”</w:t>
+      </w:r>
+    </w:p>
+    <w:p>
+      <w:pPr>
+        <w:pStyle w:val="ListParagraph"/>
+        <w:numPr>
+          <w:ilvl w:val="1"/>
+          <w:numId w:val="4"/>
+        </w:numPr>
+      </w:pPr>
+      <w:r>
+        <w:lastRenderedPageBreak/>
+        <w:t xml:space="preserve">This function must return a null-terminated array of </w:t>
+      </w:r>
+      <w:r>
+        <w:t xml:space="preserve">pointers of size k+1 where k is the </w:t>
+      </w:r>
+      <w:r>
+        <w:t>number</w:t>
+      </w:r>
+      <w:r>
+        <w:t xml:space="preserve"> of times that a character from </w:t>
+      </w:r>
+      <w:r>
+        <w:t>“</w:t>
+      </w:r>
+      <w:r>
+        <w:t>delims</w:t>
+      </w:r>
+      <w:r>
+        <w:t>”</w:t>
+      </w:r>
+      <w:r>
+        <w:t xml:space="preserve"> was found in </w:t>
+      </w:r>
+      <w:r>
+        <w:t>“</w:t>
+      </w:r>
+      <w:r>
+        <w:t>str</w:t>
+      </w:r>
+      <w:r>
+        <w:t>”</w:t>
+      </w:r>
+      <w:r>
+        <w:t>.</w:t>
+      </w:r>
+    </w:p>
+    <w:p>
+      <w:pPr>
+        <w:pStyle w:val="ListParagraph"/>
+        <w:numPr>
+          <w:ilvl w:val="2"/>
+          <w:numId w:val="4"/>
+        </w:numPr>
+      </w:pPr>
+      <w:r>
+        <w:t xml:space="preserve">The pointers in the return value most point to memory places in </w:t>
+      </w:r>
+      <w:r>
+        <w:t>“</w:t>
+      </w:r>
+      <w:r>
+        <w:t>str</w:t>
+      </w:r>
+      <w:r>
+        <w:t>”</w:t>
+      </w:r>
+      <w:r>
+        <w:t>. Therefore, you must</w:t>
+      </w:r>
+      <w:r>
+        <w:t xml:space="preserve"> null</w:t>
+      </w:r>
+      <w:r>
+        <w:t xml:space="preserve"> </w:t>
+      </w:r>
+      <w:r>
+        <w:t xml:space="preserve">terminate each substring </w:t>
+      </w:r>
+      <w:r>
+        <w:t xml:space="preserve">in </w:t>
+      </w:r>
+      <w:r>
+        <w:t>“</w:t>
+      </w:r>
+      <w:r>
+        <w:t>str</w:t>
+      </w:r>
+      <w:r>
+        <w:t>”</w:t>
+      </w:r>
+      <w:r>
+        <w:t xml:space="preserve"> and point to the beginning of the </w:t>
+      </w:r>
+      <w:r>
+        <w:t>substring</w:t>
+      </w:r>
+      <w:r>
+        <w:t>.</w:t>
+      </w:r>
+    </w:p>
+    <w:p>
+      <w:pPr>
+        <w:pStyle w:val="ListParagraph"/>
+        <w:ind w:left="0"/>
+      </w:pPr>
+      <w:r>
+        <w:t>Example</w:t>
+      </w:r>
+      <w:r>
+        <w:t>:</w:t>
+      </w:r>
+    </w:p>
+    <w:p>
+      <w:pPr>
+        <w:pStyle w:val="ListParagraph"/>
+      </w:pPr>
+      <w:r>
+        <w:t xml:space="preserve">If </w:t>
+      </w:r>
+      <w:r>
+        <w:t>str starts at 0x100</w:t>
+      </w:r>
+      <w:r>
+        <w:t>,</w:t>
+      </w:r>
+      <w:r>
+        <w:t xml:space="preserve"> </w:t>
+      </w:r>
+      <w:r>
+        <w:t xml:space="preserve">in memory, </w:t>
+      </w:r>
+      <w:r>
+        <w:t>with the value of</w:t>
+      </w:r>
+      <w:r>
+        <w:t xml:space="preserve"> </w:t>
+      </w:r>
+      <w:r>
+        <w:t>“</w:t>
+      </w:r>
+      <w:r>
+        <w:t>Dodge,</w:t>
+      </w:r>
+      <w:r>
+        <w:t>Challenger.Charger</w:t>
+      </w:r>
+      <w:r>
+        <w:t>/</w:t>
+      </w:r>
+      <w:r>
+        <w:t>Durango</w:t>
+      </w:r>
+      <w:r>
+        <w:t>”</w:t>
+      </w:r>
+      <w:r>
+        <w:t xml:space="preserve"> and delims = “,./”</w:t>
+      </w:r>
+      <w:r>
+        <w:t>. Then, tokenizer(str,delims) must return</w:t>
+      </w:r>
+      <w:r>
+        <w:t xml:space="preserve"> </w:t>
+      </w:r>
+      <w:r>
+        <w:t>a</w:t>
+      </w:r>
+      <w:r>
+        <w:t xml:space="preserve">n array with </w:t>
+      </w:r>
+      <w:r>
+        <w:t>pointers pointing to</w:t>
+      </w:r>
+      <w:r>
+        <w:t xml:space="preserve"> </w:t>
+      </w:r>
+      <w:r>
+        <w:t>0x100</w:t>
+      </w:r>
+      <w:r>
+        <w:t>, 0x106, 0x</w:t>
+      </w:r>
+      <w:r>
+        <w:t>1</w:t>
+      </w:r>
+      <w:r>
+        <w:t>1</w:t>
+      </w:r>
+      <w:r>
+        <w:t>7</w:t>
+      </w:r>
+      <w:r>
+        <w:t xml:space="preserve"> and</w:t>
+      </w:r>
+      <w:r>
+        <w:t xml:space="preserve"> 0x</w:t>
+      </w:r>
+      <w:r>
+        <w:t>1</w:t>
+      </w:r>
+      <w:r>
+        <w:t>25</w:t>
+      </w:r>
+      <w:r>
+        <w:t>.</w:t>
+      </w:r>
+    </w:p>
+    <w:p>
+      <w:pPr>
+        <w:pStyle w:val="ListParagraph"/>
+        <w:ind w:left="0"/>
+      </w:pPr>
+    </w:p>
+    <w:p>
+      <w:pPr>
+        <w:pStyle w:val="ListParagraph"/>
+        <w:ind w:left="0"/>
+      </w:pPr>
+      <w:r>
+        <w:t>[-5 points]: The “malloc” function is called more than once</w:t>
+      </w:r>
+      <w:r>
+        <w:t xml:space="preserve"> in any</w:t>
+      </w:r>
+      <w:r>
+        <w:t xml:space="preserve"> possible</w:t>
+      </w:r>
+      <w:r>
+        <w:t xml:space="preserve"> scenario.</w:t>
+      </w:r>
+    </w:p>
+    <w:p>
+      <w:pPr>
+        <w:pStyle w:val="ListParagraph"/>
+        <w:ind w:left="0"/>
+      </w:pPr>
+    </w:p>
+    <w:p>
+      <w:pPr>
+        <w:pStyle w:val="ListParagraph"/>
+        <w:ind w:left="0"/>
+      </w:pPr>
+      <w:r>
+        <w:rPr>
+          <w:b/>
+          <w:bCs/>
+          <w:u w:val="single"/>
+        </w:rPr>
+        <w:t xml:space="preserve">Part </w:t>
+      </w:r>
+      <w:r>
+        <w:rPr>
+          <w:b/>
+          <w:bCs/>
+          <w:u w:val="single"/>
+        </w:rPr>
+        <w:t>3</w:t>
       </w:r>
       <w:r>
         <w:rPr>
@@ -636,438 +1015,6 @@
           <w:bCs/>
           <w:u w:val="single"/>
         </w:rPr>
-        <w:t>an array of point</w:t>
-      </w:r>
-      <w:r>
-        <w:rPr>
-          <w:b/>
-          <w:bCs/>
-          <w:u w:val="single"/>
-        </w:rPr>
-        <w:t>ers.</w:t>
-      </w:r>
-    </w:p>
-    <w:p>
-      <w:r>
-        <w:t>[</w:t>
-      </w:r>
-      <w:r>
-        <w:t>10</w:t>
-      </w:r>
-      <w:r>
-        <w:t xml:space="preserve"> points] </w:t>
-      </w:r>
-      <w:r>
-        <w:t>Tokenizer</w:t>
-      </w:r>
-      <w:r>
-        <w:t>:</w:t>
-      </w:r>
-    </w:p>
-    <w:p>
-      <w:pPr>
-        <w:pStyle w:val="ListParagraph"/>
-        <w:numPr>
-          <w:ilvl w:val="0"/>
-          <w:numId w:val="4"/>
-        </w:numPr>
-      </w:pPr>
-      <w:r>
-        <w:t xml:space="preserve">Make a function defined as </w:t>
-      </w:r>
-      <w:r>
-        <w:t>“</w:t>
-      </w:r>
-      <w:r>
-        <w:t>char **tokenize(char *str, const char *delims)</w:t>
-      </w:r>
-      <w:r>
-        <w:t>”</w:t>
-      </w:r>
-      <w:r>
-        <w:t>.</w:t>
-      </w:r>
-    </w:p>
-    <w:p>
-      <w:pPr>
-        <w:pStyle w:val="ListParagraph"/>
-        <w:numPr>
-          <w:ilvl w:val="1"/>
-          <w:numId w:val="4"/>
-        </w:numPr>
-      </w:pPr>
-      <w:r>
-        <w:t xml:space="preserve">This function </w:t>
-      </w:r>
-      <w:r>
-        <w:t>takes</w:t>
-      </w:r>
-      <w:r>
-        <w:t xml:space="preserve"> </w:t>
-      </w:r>
-      <w:r>
-        <w:t xml:space="preserve">two </w:t>
-      </w:r>
-      <w:r>
-        <w:t>pointer</w:t>
-      </w:r>
-      <w:r>
-        <w:t>s</w:t>
-      </w:r>
-      <w:r>
-        <w:t xml:space="preserve"> </w:t>
-      </w:r>
-      <w:r>
-        <w:t xml:space="preserve">where each </w:t>
-      </w:r>
-      <w:r>
-        <w:t>array</w:t>
-      </w:r>
-      <w:r>
-        <w:t xml:space="preserve"> of characters is</w:t>
-      </w:r>
-      <w:r>
-        <w:t xml:space="preserve"> </w:t>
-      </w:r>
-      <w:r>
-        <w:t>null terminated</w:t>
-      </w:r>
-      <w:r>
-        <w:t>.</w:t>
-      </w:r>
-    </w:p>
-    <w:p>
-      <w:pPr>
-        <w:pStyle w:val="ListParagraph"/>
-        <w:numPr>
-          <w:ilvl w:val="2"/>
-          <w:numId w:val="4"/>
-        </w:numPr>
-      </w:pPr>
-      <w:r>
-        <w:t>str:</w:t>
-      </w:r>
-      <w:r>
-        <w:t xml:space="preserve"> Array of characters</w:t>
-      </w:r>
-      <w:r>
-        <w:t xml:space="preserve"> to be</w:t>
-      </w:r>
-      <w:r>
-        <w:t xml:space="preserve"> </w:t>
-      </w:r>
-      <w:r>
-        <w:t xml:space="preserve">split into tokens </w:t>
-      </w:r>
-      <w:r>
-        <w:t>based</w:t>
-      </w:r>
-      <w:r>
-        <w:t xml:space="preserve"> on delims </w:t>
-      </w:r>
-      <w:r>
-        <w:t>characters</w:t>
-      </w:r>
-      <w:r>
-        <w:t>.</w:t>
-      </w:r>
-    </w:p>
-    <w:p>
-      <w:pPr>
-        <w:pStyle w:val="ListParagraph"/>
-        <w:numPr>
-          <w:ilvl w:val="2"/>
-          <w:numId w:val="4"/>
-        </w:numPr>
-      </w:pPr>
-      <w:r>
-        <w:t>delims: Array of characters used to split “str.”</w:t>
-      </w:r>
-    </w:p>
-    <w:p>
-      <w:pPr>
-        <w:pStyle w:val="ListParagraph"/>
-        <w:numPr>
-          <w:ilvl w:val="1"/>
-          <w:numId w:val="4"/>
-        </w:numPr>
-      </w:pPr>
-      <w:r>
-        <w:lastRenderedPageBreak/>
-        <w:t xml:space="preserve">This function must return a null-terminated array of </w:t>
-      </w:r>
-      <w:r>
-        <w:t xml:space="preserve">pointers of size k+1 where k is the </w:t>
-      </w:r>
-      <w:r>
-        <w:t>number</w:t>
-      </w:r>
-      <w:r>
-        <w:t xml:space="preserve"> of times that a character from </w:t>
-      </w:r>
-      <w:r>
-        <w:t>“</w:t>
-      </w:r>
-      <w:r>
-        <w:t>delims</w:t>
-      </w:r>
-      <w:r>
-        <w:t>”</w:t>
-      </w:r>
-      <w:r>
-        <w:t xml:space="preserve"> was found in </w:t>
-      </w:r>
-      <w:r>
-        <w:t>“</w:t>
-      </w:r>
-      <w:r>
-        <w:t>str</w:t>
-      </w:r>
-      <w:r>
-        <w:t>”</w:t>
-      </w:r>
-      <w:r>
-        <w:t>.</w:t>
-      </w:r>
-    </w:p>
-    <w:p>
-      <w:pPr>
-        <w:pStyle w:val="ListParagraph"/>
-        <w:numPr>
-          <w:ilvl w:val="2"/>
-          <w:numId w:val="4"/>
-        </w:numPr>
-      </w:pPr>
-      <w:r>
-        <w:t xml:space="preserve">The pointers in the return value most point to memory places in </w:t>
-      </w:r>
-      <w:r>
-        <w:t>“</w:t>
-      </w:r>
-      <w:r>
-        <w:t>str</w:t>
-      </w:r>
-      <w:r>
-        <w:t>”</w:t>
-      </w:r>
-      <w:r>
-        <w:t>. Therefore, you must</w:t>
-      </w:r>
-      <w:r>
-        <w:t xml:space="preserve"> null</w:t>
-      </w:r>
-      <w:r>
-        <w:t xml:space="preserve"> </w:t>
-      </w:r>
-      <w:r>
-        <w:t xml:space="preserve">terminate each substring </w:t>
-      </w:r>
-      <w:r>
-        <w:t xml:space="preserve">in </w:t>
-      </w:r>
-      <w:r>
-        <w:t>“</w:t>
-      </w:r>
-      <w:r>
-        <w:t>str</w:t>
-      </w:r>
-      <w:r>
-        <w:t>”</w:t>
-      </w:r>
-      <w:r>
-        <w:t xml:space="preserve"> and point to the beginning of the </w:t>
-      </w:r>
-      <w:r>
-        <w:t>substring</w:t>
-      </w:r>
-      <w:r>
-        <w:t>.</w:t>
-      </w:r>
-    </w:p>
-    <w:p>
-      <w:pPr>
-        <w:pStyle w:val="ListParagraph"/>
-        <w:ind w:left="0"/>
-      </w:pPr>
-      <w:r>
-        <w:t>Example</w:t>
-      </w:r>
-      <w:r>
-        <w:t>:</w:t>
-      </w:r>
-    </w:p>
-    <w:p>
-      <w:pPr>
-        <w:pStyle w:val="ListParagraph"/>
-      </w:pPr>
-      <w:r>
-        <w:t xml:space="preserve">If </w:t>
-      </w:r>
-      <w:r>
-        <w:t>str starts at 0x100</w:t>
-      </w:r>
-      <w:r>
-        <w:t>,</w:t>
-      </w:r>
-      <w:r>
-        <w:t xml:space="preserve"> </w:t>
-      </w:r>
-      <w:r>
-        <w:t xml:space="preserve">in memory, </w:t>
-      </w:r>
-      <w:r>
-        <w:t>with the value of</w:t>
-      </w:r>
-      <w:r>
-        <w:t xml:space="preserve"> </w:t>
-      </w:r>
-      <w:r>
-        <w:t>“</w:t>
-      </w:r>
-      <w:r>
-        <w:t>Dodge,</w:t>
-      </w:r>
-      <w:r>
-        <w:t>Challenger.Charger</w:t>
-      </w:r>
-      <w:r>
-        <w:t>/</w:t>
-      </w:r>
-      <w:r>
-        <w:t>Durango</w:t>
-      </w:r>
-      <w:r>
-        <w:t>”</w:t>
-      </w:r>
-      <w:r>
-        <w:t xml:space="preserve"> and delims = “,./”</w:t>
-      </w:r>
-      <w:r>
-        <w:t>. Then, tokenizer(str,delims) must return</w:t>
-      </w:r>
-      <w:r>
-        <w:t xml:space="preserve"> </w:t>
-      </w:r>
-      <w:r>
-        <w:t>a</w:t>
-      </w:r>
-      <w:r>
-        <w:t xml:space="preserve">n array with </w:t>
-      </w:r>
-      <w:r>
-        <w:t>pointers pointing to</w:t>
-      </w:r>
-      <w:r>
-        <w:t xml:space="preserve"> </w:t>
-      </w:r>
-      <w:r>
-        <w:t>0x100</w:t>
-      </w:r>
-      <w:r>
-        <w:t>, 0x106, 0x</w:t>
-      </w:r>
-      <w:r>
-        <w:t>1</w:t>
-      </w:r>
-      <w:r>
-        <w:t>1</w:t>
-      </w:r>
-      <w:r>
-        <w:t>7</w:t>
-      </w:r>
-      <w:r>
-        <w:t xml:space="preserve"> and</w:t>
-      </w:r>
-      <w:r>
-        <w:t xml:space="preserve"> 0x</w:t>
-      </w:r>
-      <w:r>
-        <w:t>1</w:t>
-      </w:r>
-      <w:r>
-        <w:t>25</w:t>
-      </w:r>
-      <w:r>
-        <w:t>.</w:t>
-      </w:r>
-    </w:p>
-    <w:p>
-      <w:pPr>
-        <w:pStyle w:val="ListParagraph"/>
-        <w:ind w:left="0"/>
-      </w:pPr>
-    </w:p>
-    <w:p>
-      <w:pPr>
-        <w:pStyle w:val="ListParagraph"/>
-        <w:ind w:left="0"/>
-      </w:pPr>
-      <w:r>
-        <w:t xml:space="preserve">[-5 points]: </w:t>
-      </w:r>
-      <w:r>
-        <w:t xml:space="preserve">The “malloc” function </w:t>
-      </w:r>
-      <w:r>
-        <w:t>is called more than</w:t>
-      </w:r>
-      <w:r>
-        <w:t xml:space="preserve"> once</w:t>
-      </w:r>
-      <w:r>
-        <w:t xml:space="preserve"> in any</w:t>
-      </w:r>
-      <w:r>
-        <w:t xml:space="preserve"> </w:t>
-      </w:r>
-      <w:r>
-        <w:t>possible</w:t>
-      </w:r>
-      <w:r>
-        <w:t xml:space="preserve"> scenario.</w:t>
-      </w:r>
-    </w:p>
-    <w:p>
-      <w:pPr>
-        <w:pStyle w:val="ListParagraph"/>
-        <w:ind w:left="0"/>
-      </w:pPr>
-    </w:p>
-    <w:p>
-      <w:pPr>
-        <w:pStyle w:val="ListParagraph"/>
-        <w:ind w:left="0"/>
-      </w:pPr>
-      <w:r>
-        <w:rPr>
-          <w:b/>
-          <w:bCs/>
-          <w:u w:val="single"/>
-        </w:rPr>
-        <w:t xml:space="preserve">Part </w:t>
-      </w:r>
-      <w:r>
-        <w:rPr>
-          <w:b/>
-          <w:bCs/>
-          <w:u w:val="single"/>
-        </w:rPr>
-        <w:t>3</w:t>
-      </w:r>
-      <w:r>
-        <w:rPr>
-          <w:b/>
-          <w:bCs/>
-          <w:u w:val="single"/>
-        </w:rPr>
-        <w:t xml:space="preserve"> – Familiarization with </w:t>
-      </w:r>
-      <w:r>
-        <w:rPr>
-          <w:b/>
-          <w:bCs/>
-          <w:u w:val="single"/>
-        </w:rPr>
         <w:t>structs and pointers to structs</w:t>
       </w:r>
       <w:r>
@@ -1166,16 +1113,7 @@
         </w:numPr>
       </w:pPr>
       <w:r>
-        <w:t>[</w:t>
-      </w:r>
-      <w:r>
-        <w:t>3</w:t>
-      </w:r>
-      <w:r>
-        <w:t xml:space="preserve"> points]</w:t>
-      </w:r>
-      <w:r>
-        <w:t xml:space="preserve"> </w:t>
+        <w:t xml:space="preserve">[3 points] </w:t>
       </w:r>
       <w:r>
         <w:t>Initialization of the struct.</w:t>
@@ -1232,13 +1170,7 @@
         <w:t xml:space="preserve">value: </w:t>
       </w:r>
       <w:r>
-        <w:t xml:space="preserve">Pointer to an </w:t>
-      </w:r>
-      <w:r>
-        <w:t>ArrayList_t</w:t>
-      </w:r>
-      <w:r>
-        <w:t xml:space="preserve"> variable if successful, NULL otherwise.</w:t>
+        <w:t>Pointer to an ArrayList_t variable if successful, NULL otherwise.</w:t>
       </w:r>
     </w:p>
     <w:p>
@@ -1346,10 +1278,7 @@
         </w:numPr>
       </w:pPr>
       <w:r>
-        <w:t>Run time:</w:t>
-      </w:r>
-      <w:r>
-        <w:t xml:space="preserve"> </w:t>
+        <w:t xml:space="preserve">Run time: </w:t>
       </w:r>
       <w:r>
         <w:t>O(n).</w:t>
@@ -1433,10 +1362,7 @@
         </w:numPr>
       </w:pPr>
       <w:r>
-        <w:t>Run time:</w:t>
-      </w:r>
-      <w:r>
-        <w:t xml:space="preserve"> </w:t>
+        <w:t xml:space="preserve">Run time: </w:t>
       </w:r>
       <w:r>
         <w:t>O(1).</w:t>
@@ -1529,10 +1455,7 @@
         </w:numPr>
       </w:pPr>
       <w:r>
-        <w:t>Run time:</w:t>
-      </w:r>
-      <w:r>
-        <w:t xml:space="preserve"> </w:t>
+        <w:t xml:space="preserve">Run time: </w:t>
       </w:r>
       <w:r>
         <w:t>O(1).</w:t>
@@ -1632,10 +1555,7 @@
         </w:numPr>
       </w:pPr>
       <w:r>
-        <w:t>Run time:</w:t>
-      </w:r>
-      <w:r>
-        <w:t xml:space="preserve"> </w:t>
+        <w:t xml:space="preserve">Run time: </w:t>
       </w:r>
       <w:r>
         <w:t>O(1) amortize.</w:t>
@@ -1722,10 +1642,7 @@
         </w:numPr>
       </w:pPr>
       <w:r>
-        <w:t>Run time:</w:t>
-      </w:r>
-      <w:r>
-        <w:t xml:space="preserve"> </w:t>
+        <w:t xml:space="preserve">Run time: </w:t>
       </w:r>
       <w:r>
         <w:t>O(1) amortize.</w:t>
@@ -1809,10 +1726,7 @@
         <w:t>Run time:</w:t>
       </w:r>
       <w:r>
-        <w:t xml:space="preserve"> </w:t>
-      </w:r>
-      <w:r>
-        <w:t>O(1) amortize.</w:t>
+        <w:t xml:space="preserve"> O(1) amortize.</w:t>
       </w:r>
     </w:p>
     <w:p>
@@ -1902,10 +1816,7 @@
         </w:numPr>
       </w:pPr>
       <w:r>
-        <w:t>Run time:</w:t>
-      </w:r>
-      <w:r>
-        <w:t xml:space="preserve"> </w:t>
+        <w:t xml:space="preserve">Run time: </w:t>
       </w:r>
       <w:r>
         <w:t>O(1) amortize.</w:t>
@@ -2010,10 +1921,7 @@
         </w:numPr>
       </w:pPr>
       <w:r>
-        <w:t>Run time:</w:t>
-      </w:r>
-      <w:r>
-        <w:t xml:space="preserve"> </w:t>
+        <w:t xml:space="preserve">Run time: </w:t>
       </w:r>
       <w:r>
         <w:t>O(1) amortize.</w:t>

</xml_diff>